<commit_message>
updated sprint 4 documents
</commit_message>
<xml_diff>
--- a/Management/Sprint Docs/Sprint 4/Sprint 4 Prep.docx
+++ b/Management/Sprint Docs/Sprint 4/Sprint 4 Prep.docx
@@ -65,10 +65,7 @@
         <w:tab/>
       </w:r>
       <w:r>
-        <w:rPr>
-          <w:highlight w:val="yellow"/>
-        </w:rPr>
-        <w:t>See “Risk Table.xlsx”, Tab: Sp2</w:t>
+        <w:t>See “Risk Table.xlsx”, Tab: Sp4</w:t>
       </w:r>
     </w:p>
     <w:p>
@@ -152,13 +149,8 @@
         </w:numPr>
       </w:pPr>
       <w:r>
-        <w:t xml:space="preserve">Daniel Grote, Zach Smith, Mark </w:t>
-      </w:r>
-      <w:proofErr w:type="spellStart"/>
-      <w:r>
-        <w:t>Grinter</w:t>
-      </w:r>
-      <w:proofErr w:type="spellEnd"/>
+        <w:t>Daniel Grote, Zach Smith, Mark Grinter</w:t>
+      </w:r>
     </w:p>
     <w:p>
       <w:pPr>
@@ -442,9 +434,6 @@
         <w:tab/>
       </w:r>
       <w:r>
-        <w:rPr>
-          <w:highlight w:val="yellow"/>
-        </w:rPr>
         <w:t>No updates to the project plan</w:t>
       </w:r>
       <w:r>
@@ -489,695 +478,657 @@
         <w:tab/>
       </w:r>
       <w:r>
-        <w:rPr>
-          <w:highlight w:val="yellow"/>
-        </w:rPr>
         <w:t>See Backlogs.xlsx, tab: Sp4</w:t>
+      </w:r>
+    </w:p>
+    <w:p>
+      <w:pPr>
+        <w:pStyle w:val="NoSpacing"/>
+        <w:rPr>
+          <w:b/>
+        </w:rPr>
+      </w:pPr>
+    </w:p>
+    <w:p>
+      <w:pPr>
+        <w:pStyle w:val="NoSpacing"/>
+        <w:rPr>
+          <w:b/>
+        </w:rPr>
+      </w:pPr>
+      <w:r>
+        <w:rPr>
+          <w:b/>
+        </w:rPr>
+        <w:t>Updated Agile Use Cases:</w:t>
+      </w:r>
+    </w:p>
+    <w:p>
+      <w:pPr>
+        <w:pStyle w:val="NoSpacing"/>
+      </w:pPr>
+    </w:p>
+    <w:p>
+      <w:pPr>
+        <w:pStyle w:val="NoSpacing"/>
+      </w:pPr>
+      <w:r>
+        <w:tab/>
+        <w:t>See project spec 1.0.7</w:t>
+      </w:r>
+    </w:p>
+    <w:p>
+      <w:pPr>
+        <w:pStyle w:val="NoSpacing"/>
+        <w:rPr>
+          <w:b/>
+        </w:rPr>
+      </w:pPr>
+    </w:p>
+    <w:p>
+      <w:pPr>
+        <w:pStyle w:val="NoSpacing"/>
+        <w:rPr>
+          <w:b/>
+        </w:rPr>
+      </w:pPr>
+      <w:r>
+        <w:rPr>
+          <w:b/>
+        </w:rPr>
+        <w:t>Updated Product Backlog:</w:t>
+      </w:r>
+    </w:p>
+    <w:p>
+      <w:pPr>
+        <w:pStyle w:val="NoSpacing"/>
+        <w:rPr>
+          <w:b/>
+        </w:rPr>
+      </w:pPr>
+      <w:r>
+        <w:rPr>
+          <w:b/>
+        </w:rPr>
+        <w:lastRenderedPageBreak/>
+        <w:tab/>
+      </w:r>
+      <w:r>
+        <w:t>See Backlogs.xlsx, tab: Current</w:t>
+      </w:r>
+      <w:r>
+        <w:rPr>
+          <w:b/>
+        </w:rPr>
+        <w:tab/>
+      </w:r>
+    </w:p>
+    <w:p>
+      <w:pPr>
+        <w:pStyle w:val="NoSpacing"/>
+        <w:rPr>
+          <w:b/>
+        </w:rPr>
+      </w:pPr>
+    </w:p>
+    <w:p>
+      <w:pPr>
+        <w:pStyle w:val="NoSpacing"/>
+        <w:rPr>
+          <w:b/>
+        </w:rPr>
+      </w:pPr>
+    </w:p>
+    <w:p>
+      <w:pPr>
+        <w:pStyle w:val="NoSpacing"/>
+        <w:rPr>
+          <w:b/>
+        </w:rPr>
+      </w:pPr>
+      <w:r>
+        <w:rPr>
+          <w:b/>
+        </w:rPr>
+        <w:t>Test Plans:</w:t>
+      </w:r>
+    </w:p>
+    <w:p>
+      <w:pPr>
+        <w:pStyle w:val="NoSpacing"/>
+        <w:rPr>
+          <w:b/>
+        </w:rPr>
+      </w:pPr>
+      <w:r>
+        <w:rPr>
+          <w:b/>
+        </w:rPr>
+        <w:tab/>
+      </w:r>
+    </w:p>
+    <w:p>
+      <w:pPr>
+        <w:pStyle w:val="NoSpacing"/>
+        <w:numPr>
+          <w:ilvl w:val="0"/>
+          <w:numId w:val="1"/>
+        </w:numPr>
+        <w:rPr>
+          <w:b/>
+        </w:rPr>
+      </w:pPr>
+      <w:r>
+        <w:rPr>
+          <w:b/>
+        </w:rPr>
+        <w:t>T</w:t>
+      </w:r>
+      <w:r>
+        <w:t xml:space="preserve">ask 1: </w:t>
+      </w:r>
+      <w:proofErr w:type="gramStart"/>
+      <w:r>
+        <w:t>Testi</w:t>
+      </w:r>
+      <w:r>
+        <w:t xml:space="preserve">ng </w:t>
+      </w:r>
+      <w:r>
+        <w:t xml:space="preserve"> </w:t>
+      </w:r>
+      <w:r>
+        <w:t>Plot</w:t>
+      </w:r>
+      <w:proofErr w:type="gramEnd"/>
+      <w:r>
+        <w:t xml:space="preserve"> band titles</w:t>
+      </w:r>
+    </w:p>
+    <w:p>
+      <w:pPr>
+        <w:pStyle w:val="NoSpacing"/>
+        <w:numPr>
+          <w:ilvl w:val="1"/>
+          <w:numId w:val="1"/>
+        </w:numPr>
+      </w:pPr>
+      <w:r>
+        <w:t>Unit</w:t>
+      </w:r>
+      <w:r>
+        <w:t xml:space="preserve"> testing</w:t>
+      </w:r>
+    </w:p>
+    <w:p>
+      <w:pPr>
+        <w:pStyle w:val="NoSpacing"/>
+        <w:numPr>
+          <w:ilvl w:val="2"/>
+          <w:numId w:val="1"/>
+        </w:numPr>
+      </w:pPr>
+      <w:r>
+        <w:t>Test Cases:</w:t>
+      </w:r>
+    </w:p>
+    <w:p>
+      <w:pPr>
+        <w:pStyle w:val="NoSpacing"/>
+        <w:numPr>
+          <w:ilvl w:val="3"/>
+          <w:numId w:val="1"/>
+        </w:numPr>
+      </w:pPr>
+      <w:r>
+        <w:t>For data in Green (low risk) section</w:t>
+      </w:r>
+    </w:p>
+    <w:p>
+      <w:pPr>
+        <w:pStyle w:val="NoSpacing"/>
+        <w:numPr>
+          <w:ilvl w:val="4"/>
+          <w:numId w:val="1"/>
+        </w:numPr>
+      </w:pPr>
+      <w:r>
+        <w:t>Expected Result: Only LOW RISK plot band title shows</w:t>
+      </w:r>
+    </w:p>
+    <w:p>
+      <w:pPr>
+        <w:pStyle w:val="NoSpacing"/>
+        <w:numPr>
+          <w:ilvl w:val="3"/>
+          <w:numId w:val="1"/>
+        </w:numPr>
+      </w:pPr>
+      <w:r>
+        <w:t>For data in yellow (med risk) section</w:t>
+      </w:r>
+    </w:p>
+    <w:p>
+      <w:pPr>
+        <w:pStyle w:val="NoSpacing"/>
+        <w:numPr>
+          <w:ilvl w:val="4"/>
+          <w:numId w:val="1"/>
+        </w:numPr>
+      </w:pPr>
+      <w:r>
+        <w:t>Expected Result: Only MODERATE RISK plot band title shows</w:t>
+      </w:r>
+    </w:p>
+    <w:p>
+      <w:pPr>
+        <w:pStyle w:val="NoSpacing"/>
+        <w:numPr>
+          <w:ilvl w:val="3"/>
+          <w:numId w:val="1"/>
+        </w:numPr>
+      </w:pPr>
+      <w:r>
+        <w:t>For data in red (high risk) section</w:t>
+      </w:r>
+    </w:p>
+    <w:p>
+      <w:pPr>
+        <w:pStyle w:val="NoSpacing"/>
+        <w:numPr>
+          <w:ilvl w:val="4"/>
+          <w:numId w:val="1"/>
+        </w:numPr>
+      </w:pPr>
+      <w:r>
+        <w:t xml:space="preserve">Expected Result – </w:t>
+      </w:r>
+      <w:r>
+        <w:t>Only HIGH RISK plot band title shows</w:t>
+      </w:r>
+    </w:p>
+    <w:p>
+      <w:pPr>
+        <w:pStyle w:val="NoSpacing"/>
+        <w:numPr>
+          <w:ilvl w:val="0"/>
+          <w:numId w:val="1"/>
+        </w:numPr>
+      </w:pPr>
+      <w:r>
+        <w:t>Task 2: Testing resizing page bug</w:t>
+      </w:r>
+    </w:p>
+    <w:p>
+      <w:pPr>
+        <w:pStyle w:val="NoSpacing"/>
+        <w:numPr>
+          <w:ilvl w:val="1"/>
+          <w:numId w:val="1"/>
+        </w:numPr>
+      </w:pPr>
+      <w:r>
+        <w:t>Unit Testing</w:t>
+      </w:r>
+    </w:p>
+    <w:p>
+      <w:pPr>
+        <w:pStyle w:val="NoSpacing"/>
+        <w:numPr>
+          <w:ilvl w:val="2"/>
+          <w:numId w:val="1"/>
+        </w:numPr>
+      </w:pPr>
+      <w:r>
+        <w:t>When resizing page the colors of the points do not change</w:t>
+      </w:r>
+    </w:p>
+    <w:p>
+      <w:pPr>
+        <w:pStyle w:val="NoSpacing"/>
+        <w:numPr>
+          <w:ilvl w:val="0"/>
+          <w:numId w:val="1"/>
+        </w:numPr>
+      </w:pPr>
+      <w:r>
+        <w:t>Task 3: Testing time labels</w:t>
+      </w:r>
+    </w:p>
+    <w:p>
+      <w:pPr>
+        <w:pStyle w:val="NoSpacing"/>
+        <w:numPr>
+          <w:ilvl w:val="1"/>
+          <w:numId w:val="1"/>
+        </w:numPr>
+      </w:pPr>
+      <w:r>
+        <w:t>Unit testing</w:t>
+      </w:r>
+    </w:p>
+    <w:p>
+      <w:pPr>
+        <w:pStyle w:val="NoSpacing"/>
+        <w:numPr>
+          <w:ilvl w:val="2"/>
+          <w:numId w:val="1"/>
+        </w:numPr>
+      </w:pPr>
+      <w:r>
+        <w:t>Ensure that the correct time shows and accounts for time zone differences</w:t>
+      </w:r>
+    </w:p>
+    <w:p>
+      <w:pPr>
+        <w:pStyle w:val="NoSpacing"/>
+        <w:numPr>
+          <w:ilvl w:val="0"/>
+          <w:numId w:val="1"/>
+        </w:numPr>
+      </w:pPr>
+      <w:r>
+        <w:t>Task 4</w:t>
+      </w:r>
+      <w:r>
+        <w:t>: Changing wind/concrete</w:t>
+      </w:r>
+      <w:r>
+        <w:t xml:space="preserve"> temperature</w:t>
+      </w:r>
+      <w:r>
+        <w:t xml:space="preserve"> in std and metric </w:t>
+      </w:r>
+    </w:p>
+    <w:p>
+      <w:pPr>
+        <w:pStyle w:val="NoSpacing"/>
+        <w:numPr>
+          <w:ilvl w:val="1"/>
+          <w:numId w:val="1"/>
+        </w:numPr>
+      </w:pPr>
+      <w:r>
+        <w:t>Black box testing</w:t>
+      </w:r>
+    </w:p>
+    <w:p>
+      <w:pPr>
+        <w:pStyle w:val="NoSpacing"/>
+        <w:numPr>
+          <w:ilvl w:val="2"/>
+          <w:numId w:val="1"/>
+        </w:numPr>
+      </w:pPr>
+      <w:r>
+        <w:t>Test Cases:</w:t>
+      </w:r>
+    </w:p>
+    <w:p>
+      <w:pPr>
+        <w:pStyle w:val="NoSpacing"/>
+        <w:numPr>
+          <w:ilvl w:val="3"/>
+          <w:numId w:val="1"/>
+        </w:numPr>
+      </w:pPr>
+      <w:r>
+        <w:t xml:space="preserve">Concrete temp/ evaporation rate/ </w:t>
+      </w:r>
+      <w:r>
+        <w:t xml:space="preserve">wind speed/ and </w:t>
+      </w:r>
+      <w:r>
+        <w:t xml:space="preserve">point on graph is updated correctly. </w:t>
+      </w:r>
+    </w:p>
+    <w:p>
+      <w:pPr>
+        <w:pStyle w:val="NoSpacing"/>
+        <w:numPr>
+          <w:ilvl w:val="0"/>
+          <w:numId w:val="1"/>
+        </w:numPr>
+      </w:pPr>
+      <w:r>
+        <w:t>Task 5</w:t>
+      </w:r>
+      <w:r>
+        <w:t xml:space="preserve">: </w:t>
+      </w:r>
+      <w:r>
+        <w:t>Boundary for changing concrete temperature or wind speed in metric or standard</w:t>
+      </w:r>
+    </w:p>
+    <w:p>
+      <w:pPr>
+        <w:pStyle w:val="NoSpacing"/>
+        <w:numPr>
+          <w:ilvl w:val="1"/>
+          <w:numId w:val="1"/>
+        </w:numPr>
+      </w:pPr>
+      <w:r>
+        <w:t xml:space="preserve">Unit Testing </w:t>
+      </w:r>
+    </w:p>
+    <w:p>
+      <w:pPr>
+        <w:pStyle w:val="NoSpacing"/>
+        <w:numPr>
+          <w:ilvl w:val="2"/>
+          <w:numId w:val="1"/>
+        </w:numPr>
+      </w:pPr>
+      <w:proofErr w:type="gramStart"/>
+      <w:r>
+        <w:t>concrete</w:t>
+      </w:r>
+      <w:proofErr w:type="gramEnd"/>
+      <w:r>
+        <w:t xml:space="preserve"> temp boundary</w:t>
+      </w:r>
+    </w:p>
+    <w:p>
+      <w:pPr>
+        <w:pStyle w:val="NoSpacing"/>
+        <w:numPr>
+          <w:ilvl w:val="3"/>
+          <w:numId w:val="1"/>
+        </w:numPr>
+      </w:pPr>
+      <w:r>
+        <w:t xml:space="preserve">45 to 115  (in </w:t>
+      </w:r>
+      <w:r>
+        <w:t>Fahrenheit</w:t>
+      </w:r>
+      <w:r>
+        <w:t xml:space="preserve">)  </w:t>
+      </w:r>
+    </w:p>
+    <w:p>
+      <w:pPr>
+        <w:pStyle w:val="NoSpacing"/>
+        <w:numPr>
+          <w:ilvl w:val="3"/>
+          <w:numId w:val="1"/>
+        </w:numPr>
+      </w:pPr>
+      <w:r>
+        <w:t>7.22 – 46.11 (in Celsius) and can enter up to two decimals places</w:t>
+      </w:r>
+      <w:r>
+        <w:t xml:space="preserve">. </w:t>
+      </w:r>
+    </w:p>
+    <w:p>
+      <w:pPr>
+        <w:pStyle w:val="NoSpacing"/>
+        <w:numPr>
+          <w:ilvl w:val="2"/>
+          <w:numId w:val="1"/>
+        </w:numPr>
+      </w:pPr>
+      <w:r>
+        <w:t>Wind speed</w:t>
+      </w:r>
+    </w:p>
+    <w:p>
+      <w:pPr>
+        <w:pStyle w:val="NoSpacing"/>
+        <w:numPr>
+          <w:ilvl w:val="3"/>
+          <w:numId w:val="1"/>
+        </w:numPr>
+      </w:pPr>
+      <w:r>
+        <w:t xml:space="preserve">&gt;= 0 for Celsius and </w:t>
+      </w:r>
+      <w:r>
+        <w:t>Fahrenheit</w:t>
+      </w:r>
+    </w:p>
+    <w:p>
+      <w:pPr>
+        <w:pStyle w:val="NoSpacing"/>
+        <w:numPr>
+          <w:ilvl w:val="3"/>
+          <w:numId w:val="1"/>
+        </w:numPr>
+        <w:rPr>
+          <w:b/>
+        </w:rPr>
+      </w:pPr>
+      <w:r>
+        <w:rPr>
+          <w:b/>
+        </w:rPr>
+        <w:t>Need to ask client what the max boundary for wind will be</w:t>
+      </w:r>
+    </w:p>
+    <w:p>
+      <w:pPr>
+        <w:pStyle w:val="NoSpacing"/>
+        <w:numPr>
+          <w:ilvl w:val="0"/>
+          <w:numId w:val="1"/>
+        </w:numPr>
+        <w:rPr>
+          <w:b/>
+        </w:rPr>
+      </w:pPr>
+      <w:r>
+        <w:t>Task 6: Validate create account form</w:t>
+      </w:r>
+    </w:p>
+    <w:p>
+      <w:pPr>
+        <w:pStyle w:val="NoSpacing"/>
+        <w:numPr>
+          <w:ilvl w:val="1"/>
+          <w:numId w:val="1"/>
+        </w:numPr>
+        <w:rPr>
+          <w:b/>
+        </w:rPr>
+      </w:pPr>
+      <w:r>
+        <w:t>Name</w:t>
+      </w:r>
+    </w:p>
+    <w:p>
+      <w:pPr>
+        <w:pStyle w:val="NoSpacing"/>
+        <w:numPr>
+          <w:ilvl w:val="2"/>
+          <w:numId w:val="1"/>
+        </w:numPr>
+        <w:rPr>
+          <w:b/>
+        </w:rPr>
+      </w:pPr>
+      <w:r>
+        <w:t>Not required</w:t>
+      </w:r>
+    </w:p>
+    <w:p>
+      <w:pPr>
+        <w:pStyle w:val="NoSpacing"/>
+        <w:numPr>
+          <w:ilvl w:val="1"/>
+          <w:numId w:val="1"/>
+        </w:numPr>
+        <w:rPr>
+          <w:b/>
+        </w:rPr>
+      </w:pPr>
+      <w:r>
+        <w:t>Email</w:t>
+      </w:r>
+    </w:p>
+    <w:p>
+      <w:pPr>
+        <w:pStyle w:val="NoSpacing"/>
+        <w:numPr>
+          <w:ilvl w:val="1"/>
+          <w:numId w:val="1"/>
+        </w:numPr>
+        <w:rPr>
+          <w:b/>
+        </w:rPr>
+      </w:pPr>
+      <w:r>
+        <w:t>Password</w:t>
+      </w:r>
+    </w:p>
+    <w:p>
+      <w:pPr>
+        <w:pStyle w:val="NoSpacing"/>
+        <w:numPr>
+          <w:ilvl w:val="0"/>
+          <w:numId w:val="1"/>
+        </w:numPr>
+        <w:rPr>
+          <w:b/>
+        </w:rPr>
+      </w:pPr>
+      <w:r>
+        <w:t>Task 7: Validate creating a new project</w:t>
+      </w:r>
+    </w:p>
+    <w:p>
+      <w:pPr>
+        <w:pStyle w:val="NoSpacing"/>
+        <w:numPr>
+          <w:ilvl w:val="1"/>
+          <w:numId w:val="1"/>
+        </w:numPr>
+        <w:rPr>
+          <w:b/>
+        </w:rPr>
+      </w:pPr>
+      <w:r>
+        <w:t xml:space="preserve">Project Name </w:t>
+      </w:r>
+    </w:p>
+    <w:p>
+      <w:pPr>
+        <w:pStyle w:val="NoSpacing"/>
+        <w:numPr>
+          <w:ilvl w:val="2"/>
+          <w:numId w:val="1"/>
+        </w:numPr>
+        <w:rPr>
+          <w:b/>
+        </w:rPr>
+      </w:pPr>
+      <w:r>
+        <w:t>If empty it is set to zip code</w:t>
       </w:r>
       <w:bookmarkStart w:id="0" w:name="_GoBack"/>
       <w:bookmarkEnd w:id="0"/>
     </w:p>
-    <w:p>
-      <w:pPr>
-        <w:pStyle w:val="NoSpacing"/>
-        <w:rPr>
-          <w:b/>
-        </w:rPr>
-      </w:pPr>
-    </w:p>
-    <w:p>
-      <w:pPr>
-        <w:pStyle w:val="NoSpacing"/>
-        <w:rPr>
-          <w:b/>
-        </w:rPr>
-      </w:pPr>
-      <w:r>
-        <w:rPr>
-          <w:b/>
-        </w:rPr>
-        <w:t>Updated Agile Use Cases:</w:t>
-      </w:r>
-    </w:p>
-    <w:p>
-      <w:pPr>
-        <w:pStyle w:val="NoSpacing"/>
-      </w:pPr>
-    </w:p>
-    <w:p>
-      <w:pPr>
-        <w:pStyle w:val="NoSpacing"/>
-      </w:pPr>
-      <w:r>
-        <w:tab/>
-        <w:t>See project spec 1.0.7</w:t>
-      </w:r>
-    </w:p>
-    <w:p>
-      <w:pPr>
-        <w:pStyle w:val="NoSpacing"/>
-        <w:rPr>
-          <w:b/>
-        </w:rPr>
-      </w:pPr>
-    </w:p>
-    <w:p>
-      <w:pPr>
-        <w:pStyle w:val="NoSpacing"/>
-        <w:rPr>
-          <w:b/>
-        </w:rPr>
-      </w:pPr>
-      <w:r>
-        <w:rPr>
-          <w:b/>
-        </w:rPr>
-        <w:t>Updated Product Backlog:</w:t>
-      </w:r>
-    </w:p>
-    <w:p>
-      <w:pPr>
-        <w:pStyle w:val="NoSpacing"/>
-        <w:rPr>
-          <w:b/>
-        </w:rPr>
-      </w:pPr>
-    </w:p>
-    <w:p>
-      <w:pPr>
-        <w:pStyle w:val="NoSpacing"/>
-        <w:rPr>
-          <w:b/>
-        </w:rPr>
-      </w:pPr>
-      <w:r>
-        <w:rPr>
-          <w:b/>
-        </w:rPr>
-        <w:tab/>
-      </w:r>
-      <w:r>
-        <w:rPr>
-          <w:highlight w:val="yellow"/>
-        </w:rPr>
-        <w:t>See Backlogs.xlsx, tab: Current</w:t>
-      </w:r>
-      <w:r>
-        <w:rPr>
-          <w:b/>
-        </w:rPr>
-        <w:tab/>
-      </w:r>
-    </w:p>
-    <w:p>
-      <w:pPr>
-        <w:pStyle w:val="NoSpacing"/>
-        <w:rPr>
-          <w:b/>
-        </w:rPr>
-      </w:pPr>
-    </w:p>
-    <w:p>
-      <w:pPr>
-        <w:pStyle w:val="NoSpacing"/>
-        <w:rPr>
-          <w:b/>
-        </w:rPr>
-      </w:pPr>
-    </w:p>
-    <w:p>
-      <w:pPr>
-        <w:pStyle w:val="NoSpacing"/>
-        <w:rPr>
-          <w:b/>
-        </w:rPr>
-      </w:pPr>
-      <w:r>
-        <w:rPr>
-          <w:b/>
-          <w:highlight w:val="yellow"/>
-        </w:rPr>
-        <w:t>Test Plans:</w:t>
-      </w:r>
-    </w:p>
-    <w:p>
-      <w:pPr>
-        <w:pStyle w:val="NoSpacing"/>
-        <w:rPr>
-          <w:b/>
-        </w:rPr>
-      </w:pPr>
-      <w:r>
-        <w:rPr>
-          <w:b/>
-        </w:rPr>
-        <w:tab/>
-      </w:r>
-    </w:p>
-    <w:p>
-      <w:pPr>
-        <w:pStyle w:val="NoSpacing"/>
-        <w:numPr>
-          <w:ilvl w:val="0"/>
-          <w:numId w:val="1"/>
-        </w:numPr>
-        <w:rPr>
-          <w:b/>
-        </w:rPr>
-      </w:pPr>
-      <w:r>
-        <w:rPr>
-          <w:b/>
-        </w:rPr>
-        <w:t>T</w:t>
-      </w:r>
-      <w:r>
-        <w:t xml:space="preserve">ask 1: </w:t>
-      </w:r>
-      <w:proofErr w:type="gramStart"/>
-      <w:r>
-        <w:t>Testi</w:t>
-      </w:r>
-      <w:r>
-        <w:t xml:space="preserve">ng </w:t>
-      </w:r>
-      <w:r>
-        <w:t xml:space="preserve"> </w:t>
-      </w:r>
-      <w:r>
-        <w:t>Plot</w:t>
-      </w:r>
-      <w:proofErr w:type="gramEnd"/>
-      <w:r>
-        <w:t xml:space="preserve"> band titles</w:t>
-      </w:r>
-    </w:p>
-    <w:p>
-      <w:pPr>
-        <w:pStyle w:val="NoSpacing"/>
-        <w:numPr>
-          <w:ilvl w:val="1"/>
-          <w:numId w:val="1"/>
-        </w:numPr>
-      </w:pPr>
-      <w:r>
-        <w:t>Unit</w:t>
-      </w:r>
-      <w:r>
-        <w:t xml:space="preserve"> testing</w:t>
-      </w:r>
-    </w:p>
-    <w:p>
-      <w:pPr>
-        <w:pStyle w:val="NoSpacing"/>
-        <w:numPr>
-          <w:ilvl w:val="2"/>
-          <w:numId w:val="1"/>
-        </w:numPr>
-      </w:pPr>
-      <w:r>
-        <w:t>Test Cases:</w:t>
-      </w:r>
-    </w:p>
-    <w:p>
-      <w:pPr>
-        <w:pStyle w:val="NoSpacing"/>
-        <w:numPr>
-          <w:ilvl w:val="3"/>
-          <w:numId w:val="1"/>
-        </w:numPr>
-      </w:pPr>
-      <w:r>
-        <w:t>For data in Green (low risk) section</w:t>
-      </w:r>
-    </w:p>
-    <w:p>
-      <w:pPr>
-        <w:pStyle w:val="NoSpacing"/>
-        <w:numPr>
-          <w:ilvl w:val="4"/>
-          <w:numId w:val="1"/>
-        </w:numPr>
-      </w:pPr>
-      <w:r>
-        <w:t>Expected Result: Only LOW RISK plot band title shows</w:t>
-      </w:r>
-    </w:p>
-    <w:p>
-      <w:pPr>
-        <w:pStyle w:val="NoSpacing"/>
-        <w:numPr>
-          <w:ilvl w:val="3"/>
-          <w:numId w:val="1"/>
-        </w:numPr>
-      </w:pPr>
-      <w:r>
-        <w:t>For data in yellow (med risk) section</w:t>
-      </w:r>
-    </w:p>
-    <w:p>
-      <w:pPr>
-        <w:pStyle w:val="NoSpacing"/>
-        <w:numPr>
-          <w:ilvl w:val="4"/>
-          <w:numId w:val="1"/>
-        </w:numPr>
-      </w:pPr>
-      <w:r>
-        <w:t>Expected Result: Only MODERATE RISK plot band title shows</w:t>
-      </w:r>
-    </w:p>
-    <w:p>
-      <w:pPr>
-        <w:pStyle w:val="NoSpacing"/>
-        <w:numPr>
-          <w:ilvl w:val="3"/>
-          <w:numId w:val="1"/>
-        </w:numPr>
-      </w:pPr>
-      <w:r>
-        <w:t>For data in red (high risk) section</w:t>
-      </w:r>
-    </w:p>
-    <w:p>
-      <w:pPr>
-        <w:pStyle w:val="NoSpacing"/>
-        <w:numPr>
-          <w:ilvl w:val="4"/>
-          <w:numId w:val="1"/>
-        </w:numPr>
-      </w:pPr>
-      <w:r>
-        <w:t xml:space="preserve">Expected Result – </w:t>
-      </w:r>
-      <w:r>
-        <w:t>Only HIGH RISK plot band title shows</w:t>
-      </w:r>
-    </w:p>
-    <w:p>
-      <w:pPr>
-        <w:pStyle w:val="NoSpacing"/>
-        <w:numPr>
-          <w:ilvl w:val="0"/>
-          <w:numId w:val="1"/>
-        </w:numPr>
-      </w:pPr>
-      <w:r>
-        <w:t>Task 2: Testing resizing page bug</w:t>
-      </w:r>
-    </w:p>
-    <w:p>
-      <w:pPr>
-        <w:pStyle w:val="NoSpacing"/>
-        <w:numPr>
-          <w:ilvl w:val="1"/>
-          <w:numId w:val="1"/>
-        </w:numPr>
-      </w:pPr>
-      <w:r>
-        <w:t>Unit Testing</w:t>
-      </w:r>
-    </w:p>
-    <w:p>
-      <w:pPr>
-        <w:pStyle w:val="NoSpacing"/>
-        <w:numPr>
-          <w:ilvl w:val="2"/>
-          <w:numId w:val="1"/>
-        </w:numPr>
-      </w:pPr>
-      <w:r>
-        <w:t>When resizing page the colors of the points do not change</w:t>
-      </w:r>
-    </w:p>
-    <w:p>
-      <w:pPr>
-        <w:pStyle w:val="NoSpacing"/>
-        <w:numPr>
-          <w:ilvl w:val="0"/>
-          <w:numId w:val="1"/>
-        </w:numPr>
-      </w:pPr>
-      <w:r>
-        <w:t>Task 3: Testing time labels</w:t>
-      </w:r>
-    </w:p>
-    <w:p>
-      <w:pPr>
-        <w:pStyle w:val="NoSpacing"/>
-        <w:numPr>
-          <w:ilvl w:val="1"/>
-          <w:numId w:val="1"/>
-        </w:numPr>
-      </w:pPr>
-      <w:r>
-        <w:t>Unit testing</w:t>
-      </w:r>
-    </w:p>
-    <w:p>
-      <w:pPr>
-        <w:pStyle w:val="NoSpacing"/>
-        <w:numPr>
-          <w:ilvl w:val="2"/>
-          <w:numId w:val="1"/>
-        </w:numPr>
-      </w:pPr>
-      <w:r>
-        <w:t>Ensure that the correct time shows and accounts for time zone differences</w:t>
-      </w:r>
-    </w:p>
-    <w:p>
-      <w:pPr>
-        <w:pStyle w:val="NoSpacing"/>
-        <w:numPr>
-          <w:ilvl w:val="0"/>
-          <w:numId w:val="1"/>
-        </w:numPr>
-      </w:pPr>
-      <w:r>
-        <w:t>Task 4</w:t>
-      </w:r>
-      <w:r>
-        <w:t>: Changing wind/concrete</w:t>
-      </w:r>
-      <w:r>
-        <w:t xml:space="preserve"> temperature</w:t>
-      </w:r>
-      <w:r>
-        <w:t xml:space="preserve"> in </w:t>
-      </w:r>
-      <w:proofErr w:type="spellStart"/>
-      <w:r>
-        <w:t>std</w:t>
-      </w:r>
-      <w:proofErr w:type="spellEnd"/>
-      <w:r>
-        <w:t xml:space="preserve"> and metric </w:t>
-      </w:r>
-    </w:p>
-    <w:p>
-      <w:pPr>
-        <w:pStyle w:val="NoSpacing"/>
-        <w:numPr>
-          <w:ilvl w:val="1"/>
-          <w:numId w:val="1"/>
-        </w:numPr>
-      </w:pPr>
-      <w:r>
-        <w:t>Black box testing</w:t>
-      </w:r>
-    </w:p>
-    <w:p>
-      <w:pPr>
-        <w:pStyle w:val="NoSpacing"/>
-        <w:numPr>
-          <w:ilvl w:val="2"/>
-          <w:numId w:val="1"/>
-        </w:numPr>
-      </w:pPr>
-      <w:r>
-        <w:t>Test Cases:</w:t>
-      </w:r>
-    </w:p>
-    <w:p>
-      <w:pPr>
-        <w:pStyle w:val="NoSpacing"/>
-        <w:numPr>
-          <w:ilvl w:val="3"/>
-          <w:numId w:val="1"/>
-        </w:numPr>
-      </w:pPr>
-      <w:r>
-        <w:t xml:space="preserve">Concrete temp/ evaporation rate/ </w:t>
-      </w:r>
-      <w:r>
-        <w:t xml:space="preserve">wind speed/ and </w:t>
-      </w:r>
-      <w:r>
-        <w:t xml:space="preserve">point on graph is updated correctly. </w:t>
-      </w:r>
-    </w:p>
-    <w:p>
-      <w:pPr>
-        <w:pStyle w:val="NoSpacing"/>
-        <w:numPr>
-          <w:ilvl w:val="0"/>
-          <w:numId w:val="1"/>
-        </w:numPr>
-      </w:pPr>
-      <w:r>
-        <w:t>Task 5</w:t>
-      </w:r>
-      <w:r>
-        <w:t xml:space="preserve">: </w:t>
-      </w:r>
-      <w:r>
-        <w:t>Boundary for changing concrete temperature or wind speed in metric or standard</w:t>
-      </w:r>
-    </w:p>
-    <w:p>
-      <w:pPr>
-        <w:pStyle w:val="NoSpacing"/>
-        <w:numPr>
-          <w:ilvl w:val="1"/>
-          <w:numId w:val="1"/>
-        </w:numPr>
-      </w:pPr>
-      <w:r>
-        <w:t xml:space="preserve">Unit Testing </w:t>
-      </w:r>
-    </w:p>
-    <w:p>
-      <w:pPr>
-        <w:pStyle w:val="NoSpacing"/>
-        <w:numPr>
-          <w:ilvl w:val="2"/>
-          <w:numId w:val="1"/>
-        </w:numPr>
-      </w:pPr>
-      <w:proofErr w:type="gramStart"/>
-      <w:r>
-        <w:t>concrete</w:t>
-      </w:r>
-      <w:proofErr w:type="gramEnd"/>
-      <w:r>
-        <w:t xml:space="preserve"> temp boundary</w:t>
-      </w:r>
-    </w:p>
-    <w:p>
-      <w:pPr>
-        <w:pStyle w:val="NoSpacing"/>
-        <w:numPr>
-          <w:ilvl w:val="3"/>
-          <w:numId w:val="1"/>
-        </w:numPr>
-      </w:pPr>
-      <w:r>
-        <w:t xml:space="preserve">45 to 115  (in </w:t>
-      </w:r>
-      <w:r>
-        <w:t>Fahrenheit</w:t>
-      </w:r>
-      <w:r>
-        <w:t xml:space="preserve">)  </w:t>
-      </w:r>
-    </w:p>
-    <w:p>
-      <w:pPr>
-        <w:pStyle w:val="NoSpacing"/>
-        <w:numPr>
-          <w:ilvl w:val="3"/>
-          <w:numId w:val="1"/>
-        </w:numPr>
-      </w:pPr>
-      <w:r>
-        <w:t>7.22 – 46.11 (in Celsius) and can enter up to two decimals places</w:t>
-      </w:r>
-      <w:r>
-        <w:t xml:space="preserve">. </w:t>
-      </w:r>
-    </w:p>
-    <w:p>
-      <w:pPr>
-        <w:pStyle w:val="NoSpacing"/>
-        <w:numPr>
-          <w:ilvl w:val="2"/>
-          <w:numId w:val="1"/>
-        </w:numPr>
-      </w:pPr>
-      <w:r>
-        <w:t>Wind speed</w:t>
-      </w:r>
-    </w:p>
-    <w:p>
-      <w:pPr>
-        <w:pStyle w:val="NoSpacing"/>
-        <w:numPr>
-          <w:ilvl w:val="3"/>
-          <w:numId w:val="1"/>
-        </w:numPr>
-      </w:pPr>
-      <w:r>
-        <w:t xml:space="preserve">&gt;= 0 for Celsius and </w:t>
-      </w:r>
-      <w:r>
-        <w:t>Fahrenheit</w:t>
-      </w:r>
-    </w:p>
-    <w:p>
-      <w:pPr>
-        <w:pStyle w:val="NoSpacing"/>
-        <w:numPr>
-          <w:ilvl w:val="3"/>
-          <w:numId w:val="1"/>
-        </w:numPr>
-        <w:rPr>
-          <w:b/>
-        </w:rPr>
-      </w:pPr>
-      <w:r>
-        <w:rPr>
-          <w:b/>
-        </w:rPr>
-        <w:t>Need to ask client what the max boundary for wind will be</w:t>
-      </w:r>
-    </w:p>
-    <w:p>
-      <w:pPr>
-        <w:pStyle w:val="NoSpacing"/>
-        <w:numPr>
-          <w:ilvl w:val="0"/>
-          <w:numId w:val="1"/>
-        </w:numPr>
-        <w:rPr>
-          <w:b/>
-        </w:rPr>
-      </w:pPr>
-      <w:r>
-        <w:t>Task 6: Validate create account form</w:t>
-      </w:r>
-    </w:p>
-    <w:p>
-      <w:pPr>
-        <w:pStyle w:val="NoSpacing"/>
-        <w:numPr>
-          <w:ilvl w:val="1"/>
-          <w:numId w:val="1"/>
-        </w:numPr>
-        <w:rPr>
-          <w:b/>
-        </w:rPr>
-      </w:pPr>
-      <w:r>
-        <w:t>Name</w:t>
-      </w:r>
-    </w:p>
-    <w:p>
-      <w:pPr>
-        <w:pStyle w:val="NoSpacing"/>
-        <w:numPr>
-          <w:ilvl w:val="2"/>
-          <w:numId w:val="1"/>
-        </w:numPr>
-        <w:rPr>
-          <w:b/>
-        </w:rPr>
-      </w:pPr>
-      <w:r>
-        <w:t>Not required</w:t>
-      </w:r>
-    </w:p>
-    <w:p>
-      <w:pPr>
-        <w:pStyle w:val="NoSpacing"/>
-        <w:numPr>
-          <w:ilvl w:val="1"/>
-          <w:numId w:val="1"/>
-        </w:numPr>
-        <w:rPr>
-          <w:b/>
-        </w:rPr>
-      </w:pPr>
-      <w:r>
-        <w:t>Email</w:t>
-      </w:r>
-    </w:p>
-    <w:p>
-      <w:pPr>
-        <w:pStyle w:val="NoSpacing"/>
-        <w:numPr>
-          <w:ilvl w:val="1"/>
-          <w:numId w:val="1"/>
-        </w:numPr>
-        <w:rPr>
-          <w:b/>
-        </w:rPr>
-      </w:pPr>
-      <w:r>
-        <w:t>Password</w:t>
-      </w:r>
-    </w:p>
-    <w:p>
-      <w:pPr>
-        <w:pStyle w:val="NoSpacing"/>
-        <w:numPr>
-          <w:ilvl w:val="0"/>
-          <w:numId w:val="1"/>
-        </w:numPr>
-        <w:rPr>
-          <w:b/>
-        </w:rPr>
-      </w:pPr>
-      <w:r>
-        <w:t>Task 7: Validate creating a new project</w:t>
-      </w:r>
-    </w:p>
-    <w:p>
-      <w:pPr>
-        <w:pStyle w:val="NoSpacing"/>
-        <w:numPr>
-          <w:ilvl w:val="1"/>
-          <w:numId w:val="1"/>
-        </w:numPr>
-        <w:rPr>
-          <w:b/>
-        </w:rPr>
-      </w:pPr>
-      <w:r>
-        <w:t xml:space="preserve">Project Name </w:t>
-      </w:r>
-    </w:p>
-    <w:p>
-      <w:pPr>
-        <w:pStyle w:val="NoSpacing"/>
-        <w:numPr>
-          <w:ilvl w:val="2"/>
-          <w:numId w:val="1"/>
-        </w:numPr>
-        <w:rPr>
-          <w:b/>
-        </w:rPr>
-      </w:pPr>
-      <w:r>
-        <w:t>If empty it is set to zip code</w:t>
-      </w:r>
-    </w:p>
-    <w:p>
-      <w:pPr>
-        <w:pStyle w:val="NoSpacing"/>
-        <w:numPr>
-          <w:ilvl w:val="0"/>
-          <w:numId w:val="1"/>
-        </w:numPr>
-        <w:rPr>
-          <w:b/>
-        </w:rPr>
-      </w:pPr>
-      <w:r>
-        <w:t xml:space="preserve">Task 8: </w:t>
-      </w:r>
-    </w:p>
-    <w:p/>
     <w:sectPr>
       <w:pgSz w:w="12240" w:h="15840"/>
       <w:pgMar w:top="1440" w:right="1440" w:bottom="1440" w:left="1440" w:header="720" w:footer="720" w:gutter="0"/>

</xml_diff>

<commit_message>
Completed Sprint 5 prep
</commit_message>
<xml_diff>
--- a/Management/Sprint Docs/Sprint 4/Sprint 4 Prep.docx
+++ b/Management/Sprint Docs/Sprint 4/Sprint 4 Prep.docx
@@ -30,8 +30,10 @@
       </w:pPr>
       <w:r>
         <w:tab/>
-        <w:t>See ER Diagram 1.2</w:t>
-      </w:r>
+        <w:t>See ER Diagram 1.3</w:t>
+      </w:r>
+      <w:bookmarkStart w:id="0" w:name="_GoBack"/>
+      <w:bookmarkEnd w:id="0"/>
     </w:p>
     <w:p>
       <w:pPr>
@@ -81,21 +83,7 @@
         <w:rPr>
           <w:b/>
         </w:rPr>
-        <w:t xml:space="preserve">Project </w:t>
-      </w:r>
-      <w:proofErr w:type="gramStart"/>
-      <w:r>
-        <w:rPr>
-          <w:b/>
-        </w:rPr>
-        <w:t>Review(</w:t>
-      </w:r>
-      <w:proofErr w:type="gramEnd"/>
-      <w:r>
-        <w:rPr>
-          <w:b/>
-        </w:rPr>
-        <w:t>minutes)</w:t>
+        <w:t>Project Review(minutes)</w:t>
       </w:r>
       <w:r>
         <w:t>:</w:t>
@@ -120,11 +108,7 @@
         </w:numPr>
       </w:pPr>
       <w:r>
-        <w:t xml:space="preserve">Monday Jan </w:t>
-      </w:r>
-      <w:proofErr w:type="gramStart"/>
-      <w:r>
-        <w:t>2</w:t>
+        <w:t>Monday Jan 2</w:t>
       </w:r>
       <w:r>
         <w:rPr>
@@ -133,11 +117,7 @@
         <w:t>nd</w:t>
       </w:r>
       <w:r>
-        <w:t xml:space="preserve">  2:00</w:t>
-      </w:r>
-      <w:proofErr w:type="gramEnd"/>
-      <w:r>
-        <w:t xml:space="preserve"> – 3:00</w:t>
+        <w:t xml:space="preserve">  2:00 – 3:00</w:t>
       </w:r>
     </w:p>
     <w:p>
@@ -329,15 +309,7 @@
         </w:numPr>
       </w:pPr>
       <w:r>
-        <w:t xml:space="preserve">Try to get </w:t>
-      </w:r>
-      <w:proofErr w:type="spellStart"/>
-      <w:r>
-        <w:t>avg</w:t>
-      </w:r>
-      <w:proofErr w:type="spellEnd"/>
-      <w:r>
-        <w:t xml:space="preserve"> temp of zip or region to be used for the concrete temp </w:t>
+        <w:t xml:space="preserve">Try to get avg temp of zip or region to be used for the concrete temp </w:t>
       </w:r>
     </w:p>
     <w:p>
@@ -349,15 +321,7 @@
         </w:numPr>
       </w:pPr>
       <w:r>
-        <w:t xml:space="preserve">Add page with explanations of how the calculation was done, where the </w:t>
-      </w:r>
-      <w:proofErr w:type="gramStart"/>
-      <w:r>
-        <w:t>weather</w:t>
-      </w:r>
-      <w:proofErr w:type="gramEnd"/>
-      <w:r>
-        <w:t xml:space="preserve"> data is coming from, etc.</w:t>
+        <w:t>Add page with explanations of how the calculation was done, where the weather data is coming from, etc.</w:t>
       </w:r>
     </w:p>
     <w:p>
@@ -627,7 +591,6 @@
       <w:r>
         <w:t xml:space="preserve">ask 1: </w:t>
       </w:r>
-      <w:proofErr w:type="gramStart"/>
       <w:r>
         <w:t>Testi</w:t>
       </w:r>
@@ -638,11 +601,7 @@
         <w:t xml:space="preserve"> </w:t>
       </w:r>
       <w:r>
-        <w:t>Plot</w:t>
-      </w:r>
-      <w:proofErr w:type="gramEnd"/>
-      <w:r>
-        <w:t xml:space="preserve"> band titles</w:t>
+        <w:t>Plot band titles</w:t>
       </w:r>
     </w:p>
     <w:p>
@@ -920,13 +879,8 @@
           <w:numId w:val="1"/>
         </w:numPr>
       </w:pPr>
-      <w:proofErr w:type="gramStart"/>
-      <w:r>
-        <w:t>concrete</w:t>
-      </w:r>
-      <w:proofErr w:type="gramEnd"/>
-      <w:r>
-        <w:t xml:space="preserve"> temp boundary</w:t>
+      <w:r>
+        <w:t>concrete temp boundary</w:t>
       </w:r>
     </w:p>
     <w:p>
@@ -1126,8 +1080,6 @@
       <w:r>
         <w:t>If empty it is set to zip code</w:t>
       </w:r>
-      <w:bookmarkStart w:id="0" w:name="_GoBack"/>
-      <w:bookmarkEnd w:id="0"/>
     </w:p>
     <w:sectPr>
       <w:pgSz w:w="12240" w:h="15840"/>

</xml_diff>